<commit_message>
Update INFO30005 Project Proposal.docx
</commit_message>
<xml_diff>
--- a/Project Scope/INFO30005 Project Proposal.docx
+++ b/Project Scope/INFO30005 Project Proposal.docx
@@ -1370,7 +1370,7 @@
           <w:rPr>
             <w:rStyle w:val="a4"/>
             <w:rFonts w:ascii="Times New Roman" w:hAnsi="Times New Roman" w:cs="Times New Roman"/>
-            <w:color w:val="000000" w:themeColor="text1"/>
+            <w:color w:val="0070C0"/>
             <w:sz w:val="22"/>
             <w:szCs w:val="22"/>
           </w:rPr>
@@ -7019,14 +7019,106 @@
     <w:p>
       <w:pPr>
         <w:rPr>
+          <w:rFonts w:ascii="Times New Roman" w:hAnsi="Times New Roman" w:cs="Times New Roman"/>
+          <w:color w:val="0070C0"/>
+          <w:sz w:val="22"/>
+          <w:szCs w:val="22"/>
+        </w:rPr>
+      </w:pPr>
+      <w:hyperlink r:id="rId9" w:history="1">
+        <w:r>
+          <w:rPr>
+            <w:rFonts w:ascii="Times New Roman" w:hAnsi="Times New Roman" w:cs="Times New Roman"/>
+            <w:color w:val="0070C0"/>
+            <w:sz w:val="22"/>
+            <w:szCs w:val="22"/>
+            <w:u w:val="single"/>
+          </w:rPr>
+          <w:t>https://github.com/lehang123/Info30005_Project</w:t>
+        </w:r>
+      </w:hyperlink>
+    </w:p>
+    <w:p>
+      <w:pPr>
+        <w:rPr>
+          <w:rFonts w:ascii="Times New Roman" w:hAnsi="Times New Roman" w:cs="Times New Roman"/>
+          <w:b/>
+          <w:bCs/>
+          <w:color w:val="000000" w:themeColor="text1"/>
+          <w:sz w:val="22"/>
+          <w:szCs w:val="22"/>
+        </w:rPr>
+      </w:pPr>
+    </w:p>
+    <w:p>
+      <w:pPr>
+        <w:rPr>
+          <w:rFonts w:ascii="Times New Roman" w:hAnsi="Times New Roman" w:cs="Times New Roman"/>
+          <w:b/>
+          <w:bCs/>
+          <w:color w:val="000000" w:themeColor="text1"/>
+          <w:sz w:val="22"/>
+          <w:szCs w:val="22"/>
+        </w:rPr>
+      </w:pPr>
+    </w:p>
+    <w:p>
+      <w:pPr>
+        <w:rPr>
+          <w:rFonts w:ascii="Times New Roman" w:hAnsi="Times New Roman" w:cs="Times New Roman"/>
+          <w:b/>
+          <w:bCs/>
+          <w:color w:val="000000" w:themeColor="text1"/>
+          <w:sz w:val="22"/>
+          <w:szCs w:val="22"/>
+        </w:rPr>
+      </w:pPr>
+    </w:p>
+    <w:p>
+      <w:pPr>
+        <w:rPr>
+          <w:rFonts w:ascii="Times New Roman" w:hAnsi="Times New Roman" w:cs="Times New Roman"/>
+          <w:b/>
+          <w:bCs/>
+          <w:color w:val="000000" w:themeColor="text1"/>
+          <w:sz w:val="22"/>
+          <w:szCs w:val="22"/>
+        </w:rPr>
+      </w:pPr>
+    </w:p>
+    <w:p>
+      <w:pPr>
+        <w:rPr>
           <w:rFonts w:ascii="Times New Roman" w:hAnsi="Times New Roman" w:cs="Times New Roman" w:hint="eastAsia"/>
           <w:b/>
           <w:bCs/>
           <w:color w:val="000000" w:themeColor="text1"/>
-          <w:sz w:val="22"/>
-          <w:szCs w:val="22"/>
-        </w:rPr>
-      </w:pPr>
+          <w:sz w:val="36"/>
+          <w:szCs w:val="36"/>
+        </w:rPr>
+      </w:pPr>
+      <w:r>
+        <w:rPr>
+          <w:rFonts w:ascii="Times New Roman" w:hAnsi="Times New Roman" w:cs="Times New Roman" w:hint="eastAsia"/>
+          <w:b/>
+          <w:bCs/>
+          <w:color w:val="000000" w:themeColor="text1"/>
+          <w:sz w:val="36"/>
+          <w:szCs w:val="36"/>
+        </w:rPr>
+        <w:t>R</w:t>
+      </w:r>
+      <w:r>
+        <w:rPr>
+          <w:rFonts w:ascii="Times New Roman" w:hAnsi="Times New Roman" w:cs="Times New Roman"/>
+          <w:b/>
+          <w:bCs/>
+          <w:color w:val="000000" w:themeColor="text1"/>
+          <w:sz w:val="36"/>
+          <w:szCs w:val="36"/>
+        </w:rPr>
+        <w:t>eferences</w:t>
+      </w:r>
     </w:p>
     <w:sectPr>
       <w:endnotePr>
@@ -7059,19 +7151,36 @@
   </w:endnote>
   <w:endnote w:id="1">
     <w:p>
+      <w:pPr>
+        <w:rPr>
+          <w:rFonts w:ascii="Times New Roman" w:hAnsi="Times New Roman" w:cs="Times New Roman"/>
+          <w:sz w:val="22"/>
+          <w:szCs w:val="22"/>
+        </w:rPr>
+      </w:pPr>
       <w:r>
         <w:rPr>
           <w:rStyle w:val="af4"/>
+          <w:rFonts w:ascii="Times New Roman" w:hAnsi="Times New Roman" w:cs="Times New Roman"/>
+          <w:sz w:val="22"/>
+          <w:szCs w:val="22"/>
         </w:rPr>
         <w:endnoteRef/>
       </w:r>
       <w:r>
+        <w:rPr>
+          <w:rFonts w:ascii="Times New Roman" w:hAnsi="Times New Roman" w:cs="Times New Roman"/>
+          <w:sz w:val="22"/>
+          <w:szCs w:val="22"/>
+        </w:rPr>
         <w:t xml:space="preserve"> </w:t>
       </w:r>
       <w:r>
         <w:rPr>
           <w:rFonts w:ascii="Times New Roman" w:hAnsi="Times New Roman" w:cs="Times New Roman"/>
           <w:color w:val="333333"/>
+          <w:sz w:val="22"/>
+          <w:szCs w:val="22"/>
           <w:shd w:val="clear" w:color="auto" w:fill="FFFFFF"/>
         </w:rPr>
         <w:t>“</w:t>
@@ -7081,6 +7190,8 @@
         <w:rPr>
           <w:rFonts w:ascii="Times New Roman" w:hAnsi="Times New Roman" w:cs="Times New Roman"/>
           <w:color w:val="333333"/>
+          <w:sz w:val="22"/>
+          <w:szCs w:val="22"/>
           <w:shd w:val="clear" w:color="auto" w:fill="FFFFFF"/>
         </w:rPr>
         <w:t>Immunisation</w:t>
@@ -7090,6 +7201,8 @@
         <w:rPr>
           <w:rFonts w:ascii="Times New Roman" w:hAnsi="Times New Roman" w:cs="Times New Roman"/>
           <w:color w:val="333333"/>
+          <w:sz w:val="22"/>
+          <w:szCs w:val="22"/>
           <w:shd w:val="clear" w:color="auto" w:fill="FFFFFF"/>
         </w:rPr>
         <w:t>.” </w:t>
@@ -7100,6 +7213,8 @@
           <w:i/>
           <w:iCs/>
           <w:color w:val="333333"/>
+          <w:sz w:val="22"/>
+          <w:szCs w:val="22"/>
         </w:rPr>
         <w:t>Australian Government Department of Health</w:t>
       </w:r>
@@ -7107,6 +7222,8 @@
         <w:rPr>
           <w:rFonts w:ascii="Times New Roman" w:hAnsi="Times New Roman" w:cs="Times New Roman"/>
           <w:color w:val="333333"/>
+          <w:sz w:val="22"/>
+          <w:szCs w:val="22"/>
           <w:shd w:val="clear" w:color="auto" w:fill="FFFFFF"/>
         </w:rPr>
         <w:t xml:space="preserve">, Australian Government Department of Health, 21 Feb. 2020, </w:t>
@@ -7116,6 +7233,8 @@
           <w:rPr>
             <w:rStyle w:val="a4"/>
             <w:rFonts w:ascii="Times New Roman" w:hAnsi="Times New Roman" w:cs="Times New Roman"/>
+            <w:sz w:val="22"/>
+            <w:szCs w:val="22"/>
             <w:shd w:val="clear" w:color="auto" w:fill="FFFFFF"/>
           </w:rPr>
           <w:t>www.health.gov.au/health-topics/immunisation</w:t>
@@ -7125,6 +7244,8 @@
         <w:rPr>
           <w:rFonts w:ascii="Times New Roman" w:hAnsi="Times New Roman" w:cs="Times New Roman"/>
           <w:color w:val="333333"/>
+          <w:sz w:val="22"/>
+          <w:szCs w:val="22"/>
           <w:shd w:val="clear" w:color="auto" w:fill="FFFFFF"/>
         </w:rPr>
         <w:t>.</w:t>
@@ -7133,6 +7254,8 @@
         <w:rPr>
           <w:rFonts w:ascii="Times New Roman" w:hAnsi="Times New Roman" w:cs="Times New Roman"/>
           <w:color w:val="333333"/>
+          <w:sz w:val="22"/>
+          <w:szCs w:val="22"/>
           <w:shd w:val="clear" w:color="auto" w:fill="FFFFFF"/>
         </w:rPr>
         <w:t xml:space="preserve"> </w:t>
@@ -7142,26 +7265,45 @@
       <w:pPr>
         <w:pStyle w:val="af2"/>
         <w:rPr>
-          <w:rFonts w:hint="eastAsia"/>
+          <w:rFonts w:ascii="Times New Roman" w:hAnsi="Times New Roman" w:cs="Times New Roman"/>
+          <w:sz w:val="22"/>
+          <w:szCs w:val="22"/>
         </w:rPr>
       </w:pPr>
     </w:p>
   </w:endnote>
   <w:endnote w:id="2">
     <w:p>
+      <w:pPr>
+        <w:rPr>
+          <w:rFonts w:ascii="Times New Roman" w:hAnsi="Times New Roman" w:cs="Times New Roman"/>
+          <w:sz w:val="22"/>
+          <w:szCs w:val="22"/>
+        </w:rPr>
+      </w:pPr>
       <w:r>
         <w:rPr>
           <w:rStyle w:val="af4"/>
+          <w:rFonts w:ascii="Times New Roman" w:hAnsi="Times New Roman" w:cs="Times New Roman"/>
+          <w:sz w:val="22"/>
+          <w:szCs w:val="22"/>
         </w:rPr>
         <w:endnoteRef/>
       </w:r>
       <w:r>
+        <w:rPr>
+          <w:rFonts w:ascii="Times New Roman" w:hAnsi="Times New Roman" w:cs="Times New Roman"/>
+          <w:sz w:val="22"/>
+          <w:szCs w:val="22"/>
+        </w:rPr>
         <w:t xml:space="preserve"> </w:t>
       </w:r>
       <w:r>
         <w:rPr>
           <w:rFonts w:ascii="Times New Roman" w:hAnsi="Times New Roman" w:cs="Times New Roman"/>
           <w:color w:val="333333"/>
+          <w:sz w:val="22"/>
+          <w:szCs w:val="22"/>
           <w:shd w:val="clear" w:color="auto" w:fill="FFFFFF"/>
         </w:rPr>
         <w:t>“Global Health Observatory (GHO) Data.” </w:t>
@@ -7172,6 +7314,8 @@
           <w:i/>
           <w:iCs/>
           <w:color w:val="333333"/>
+          <w:sz w:val="22"/>
+          <w:szCs w:val="22"/>
         </w:rPr>
         <w:t>World Health Organization</w:t>
       </w:r>
@@ -7179,6 +7323,8 @@
         <w:rPr>
           <w:rFonts w:ascii="Times New Roman" w:hAnsi="Times New Roman" w:cs="Times New Roman"/>
           <w:color w:val="333333"/>
+          <w:sz w:val="22"/>
+          <w:szCs w:val="22"/>
           <w:shd w:val="clear" w:color="auto" w:fill="FFFFFF"/>
         </w:rPr>
         <w:t>, World Health Organization, 26 Sept. 2019, www.who.int/gho/immunization/en/.</w:t>
@@ -7188,7 +7334,9 @@
       <w:pPr>
         <w:pStyle w:val="af2"/>
         <w:rPr>
-          <w:rFonts w:hint="eastAsia"/>
+          <w:rFonts w:ascii="Times New Roman" w:hAnsi="Times New Roman" w:cs="Times New Roman"/>
+          <w:sz w:val="22"/>
+          <w:szCs w:val="22"/>
         </w:rPr>
       </w:pPr>
     </w:p>
@@ -7197,16 +7345,28 @@
     <w:p>
       <w:pPr>
         <w:rPr>
-          <w:rFonts w:hint="eastAsia"/>
+          <w:rFonts w:ascii="Times New Roman" w:hAnsi="Times New Roman" w:cs="Times New Roman"/>
+          <w:color w:val="333333"/>
+          <w:sz w:val="22"/>
+          <w:szCs w:val="22"/>
+          <w:shd w:val="clear" w:color="auto" w:fill="FFFFFF"/>
         </w:rPr>
       </w:pPr>
       <w:r>
         <w:rPr>
           <w:rStyle w:val="af4"/>
+          <w:rFonts w:ascii="Times New Roman" w:hAnsi="Times New Roman" w:cs="Times New Roman"/>
+          <w:sz w:val="22"/>
+          <w:szCs w:val="22"/>
         </w:rPr>
         <w:endnoteRef/>
       </w:r>
       <w:r>
+        <w:rPr>
+          <w:rFonts w:ascii="Times New Roman" w:hAnsi="Times New Roman" w:cs="Times New Roman"/>
+          <w:sz w:val="22"/>
+          <w:szCs w:val="22"/>
+        </w:rPr>
         <w:t xml:space="preserve"> </w:t>
       </w:r>
       <w:r>
@@ -7215,6 +7375,8 @@
           <w:i/>
           <w:iCs/>
           <w:color w:val="333333"/>
+          <w:sz w:val="22"/>
+          <w:szCs w:val="22"/>
         </w:rPr>
         <w:t>Immunization Coverage</w:t>
       </w:r>
@@ -7222,6 +7384,8 @@
         <w:rPr>
           <w:rFonts w:ascii="Times New Roman" w:hAnsi="Times New Roman" w:cs="Times New Roman"/>
           <w:color w:val="333333"/>
+          <w:sz w:val="22"/>
+          <w:szCs w:val="22"/>
           <w:shd w:val="clear" w:color="auto" w:fill="FFFFFF"/>
         </w:rPr>
         <w:t xml:space="preserve">. </w:t>
@@ -7231,6 +7395,8 @@
           <w:rPr>
             <w:rStyle w:val="a4"/>
             <w:rFonts w:ascii="Times New Roman" w:hAnsi="Times New Roman" w:cs="Times New Roman"/>
+            <w:sz w:val="22"/>
+            <w:szCs w:val="22"/>
             <w:shd w:val="clear" w:color="auto" w:fill="FFFFFF"/>
           </w:rPr>
           <w:t>www.who.int/news-room/fact-sheets/detail/immunization-coverage</w:t>
@@ -7240,29 +7406,55 @@
         <w:rPr>
           <w:rFonts w:ascii="Times New Roman" w:hAnsi="Times New Roman" w:cs="Times New Roman"/>
           <w:color w:val="333333"/>
+          <w:sz w:val="22"/>
+          <w:szCs w:val="22"/>
           <w:shd w:val="clear" w:color="auto" w:fill="FFFFFF"/>
         </w:rPr>
         <w:t>.</w:t>
       </w:r>
+    </w:p>
+    <w:p>
+      <w:pPr>
+        <w:rPr>
+          <w:rFonts w:ascii="Times New Roman" w:hAnsi="Times New Roman" w:cs="Times New Roman"/>
+          <w:sz w:val="22"/>
+          <w:szCs w:val="22"/>
+        </w:rPr>
+      </w:pPr>
     </w:p>
   </w:endnote>
   <w:endnote w:id="4">
     <w:p>
+      <w:pPr>
+        <w:rPr>
+          <w:rFonts w:ascii="Times New Roman" w:hAnsi="Times New Roman" w:cs="Times New Roman"/>
+          <w:sz w:val="22"/>
+          <w:szCs w:val="22"/>
+        </w:rPr>
+      </w:pPr>
       <w:r>
         <w:rPr>
           <w:rStyle w:val="af4"/>
+          <w:rFonts w:ascii="Times New Roman" w:hAnsi="Times New Roman" w:cs="Times New Roman"/>
+          <w:sz w:val="22"/>
+          <w:szCs w:val="22"/>
         </w:rPr>
         <w:endnoteRef/>
       </w:r>
       <w:r>
+        <w:rPr>
+          <w:rFonts w:ascii="Times New Roman" w:hAnsi="Times New Roman" w:cs="Times New Roman"/>
+          <w:sz w:val="22"/>
+          <w:szCs w:val="22"/>
+        </w:rPr>
         <w:t xml:space="preserve"> </w:t>
       </w:r>
       <w:r>
         <w:rPr>
-          <w:rFonts w:ascii="Source Sans Pro" w:hAnsi="Source Sans Pro"/>
+          <w:rFonts w:ascii="Times New Roman" w:hAnsi="Times New Roman" w:cs="Times New Roman"/>
           <w:color w:val="2A2A2A"/>
-          <w:sz w:val="23"/>
-          <w:szCs w:val="23"/>
+          <w:sz w:val="22"/>
+          <w:szCs w:val="22"/>
           <w:shd w:val="clear" w:color="auto" w:fill="FFFFFF"/>
         </w:rPr>
         <w:t xml:space="preserve">Michael </w:t>
@@ -7270,10 +7462,10 @@
       <w:proofErr w:type="spellStart"/>
       <w:r>
         <w:rPr>
-          <w:rFonts w:ascii="Source Sans Pro" w:hAnsi="Source Sans Pro"/>
+          <w:rFonts w:ascii="Times New Roman" w:hAnsi="Times New Roman" w:cs="Times New Roman"/>
           <w:color w:val="2A2A2A"/>
-          <w:sz w:val="23"/>
-          <w:szCs w:val="23"/>
+          <w:sz w:val="22"/>
+          <w:szCs w:val="22"/>
           <w:shd w:val="clear" w:color="auto" w:fill="FFFFFF"/>
         </w:rPr>
         <w:t>Favin</w:t>
@@ -7281,10 +7473,10 @@
       <w:proofErr w:type="spellEnd"/>
       <w:r>
         <w:rPr>
-          <w:rFonts w:ascii="Source Sans Pro" w:hAnsi="Source Sans Pro"/>
+          <w:rFonts w:ascii="Times New Roman" w:hAnsi="Times New Roman" w:cs="Times New Roman"/>
           <w:color w:val="2A2A2A"/>
-          <w:sz w:val="23"/>
-          <w:szCs w:val="23"/>
+          <w:sz w:val="22"/>
+          <w:szCs w:val="22"/>
           <w:shd w:val="clear" w:color="auto" w:fill="FFFFFF"/>
         </w:rPr>
         <w:t xml:space="preserve">, Robert </w:t>
@@ -7292,10 +7484,10 @@
       <w:proofErr w:type="spellStart"/>
       <w:r>
         <w:rPr>
-          <w:rFonts w:ascii="Source Sans Pro" w:hAnsi="Source Sans Pro"/>
+          <w:rFonts w:ascii="Times New Roman" w:hAnsi="Times New Roman" w:cs="Times New Roman"/>
           <w:color w:val="2A2A2A"/>
-          <w:sz w:val="23"/>
-          <w:szCs w:val="23"/>
+          <w:sz w:val="22"/>
+          <w:szCs w:val="22"/>
           <w:shd w:val="clear" w:color="auto" w:fill="FFFFFF"/>
         </w:rPr>
         <w:t>Steinglass</w:t>
@@ -7303,10 +7495,10 @@
       <w:proofErr w:type="spellEnd"/>
       <w:r>
         <w:rPr>
-          <w:rFonts w:ascii="Source Sans Pro" w:hAnsi="Source Sans Pro"/>
+          <w:rFonts w:ascii="Times New Roman" w:hAnsi="Times New Roman" w:cs="Times New Roman"/>
           <w:color w:val="2A2A2A"/>
-          <w:sz w:val="23"/>
-          <w:szCs w:val="23"/>
+          <w:sz w:val="22"/>
+          <w:szCs w:val="22"/>
           <w:shd w:val="clear" w:color="auto" w:fill="FFFFFF"/>
         </w:rPr>
         <w:t>, Rebecca Fields, Kaushik Banerjee, Monika Sawhney, Why children are not vaccinated: a review of the grey literature, </w:t>
@@ -7314,10 +7506,10 @@
       <w:r>
         <w:rPr>
           <w:rStyle w:val="af5"/>
-          <w:rFonts w:ascii="Source Sans Pro" w:hAnsi="Source Sans Pro"/>
+          <w:rFonts w:ascii="Times New Roman" w:hAnsi="Times New Roman" w:cs="Times New Roman"/>
           <w:color w:val="2A2A2A"/>
-          <w:sz w:val="23"/>
-          <w:szCs w:val="23"/>
+          <w:sz w:val="22"/>
+          <w:szCs w:val="22"/>
           <w:bdr w:val="none" w:sz="0" w:space="0" w:color="auto" w:frame="1"/>
           <w:shd w:val="clear" w:color="auto" w:fill="FFFFFF"/>
         </w:rPr>
@@ -7325,10 +7517,10 @@
       </w:r>
       <w:r>
         <w:rPr>
-          <w:rFonts w:ascii="Source Sans Pro" w:hAnsi="Source Sans Pro"/>
+          <w:rFonts w:ascii="Times New Roman" w:hAnsi="Times New Roman" w:cs="Times New Roman"/>
           <w:color w:val="2A2A2A"/>
-          <w:sz w:val="23"/>
-          <w:szCs w:val="23"/>
+          <w:sz w:val="22"/>
+          <w:szCs w:val="22"/>
           <w:shd w:val="clear" w:color="auto" w:fill="FFFFFF"/>
         </w:rPr>
         <w:t>, Volume 4, Issue 4, December 2012, Pages 229–238, </w:t>
@@ -7337,10 +7529,10 @@
         <w:r>
           <w:rPr>
             <w:rStyle w:val="a4"/>
-            <w:rFonts w:ascii="Source Sans Pro" w:hAnsi="Source Sans Pro"/>
+            <w:rFonts w:ascii="Times New Roman" w:hAnsi="Times New Roman" w:cs="Times New Roman"/>
             <w:color w:val="006FB7"/>
-            <w:sz w:val="23"/>
-            <w:szCs w:val="23"/>
+            <w:sz w:val="22"/>
+            <w:szCs w:val="22"/>
             <w:bdr w:val="none" w:sz="0" w:space="0" w:color="auto" w:frame="1"/>
             <w:shd w:val="clear" w:color="auto" w:fill="FFFFFF"/>
           </w:rPr>
@@ -7352,28 +7544,45 @@
       <w:pPr>
         <w:pStyle w:val="af2"/>
         <w:rPr>
-          <w:rFonts w:hint="eastAsia"/>
+          <w:rFonts w:ascii="Times New Roman" w:hAnsi="Times New Roman" w:cs="Times New Roman"/>
+          <w:sz w:val="22"/>
+          <w:szCs w:val="22"/>
         </w:rPr>
       </w:pPr>
     </w:p>
   </w:endnote>
   <w:endnote w:id="5">
     <w:p>
+      <w:pPr>
+        <w:rPr>
+          <w:rFonts w:ascii="Times New Roman" w:hAnsi="Times New Roman" w:cs="Times New Roman"/>
+          <w:sz w:val="22"/>
+          <w:szCs w:val="22"/>
+        </w:rPr>
+      </w:pPr>
       <w:r>
         <w:rPr>
           <w:rStyle w:val="af4"/>
+          <w:rFonts w:ascii="Times New Roman" w:hAnsi="Times New Roman" w:cs="Times New Roman"/>
+          <w:sz w:val="22"/>
+          <w:szCs w:val="22"/>
         </w:rPr>
         <w:endnoteRef/>
       </w:r>
       <w:r>
+        <w:rPr>
+          <w:rFonts w:ascii="Times New Roman" w:hAnsi="Times New Roman" w:cs="Times New Roman"/>
+          <w:sz w:val="22"/>
+          <w:szCs w:val="22"/>
+        </w:rPr>
         <w:t xml:space="preserve"> </w:t>
       </w:r>
       <w:r>
         <w:rPr>
-          <w:rFonts w:ascii="Source Sans Pro" w:hAnsi="Source Sans Pro"/>
+          <w:rFonts w:ascii="Times New Roman" w:hAnsi="Times New Roman" w:cs="Times New Roman"/>
           <w:color w:val="2A2A2A"/>
-          <w:sz w:val="23"/>
-          <w:szCs w:val="23"/>
+          <w:sz w:val="22"/>
+          <w:szCs w:val="22"/>
           <w:shd w:val="clear" w:color="auto" w:fill="FFFFFF"/>
         </w:rPr>
         <w:t xml:space="preserve">Michael </w:t>
@@ -7381,10 +7590,10 @@
       <w:proofErr w:type="spellStart"/>
       <w:r>
         <w:rPr>
-          <w:rFonts w:ascii="Source Sans Pro" w:hAnsi="Source Sans Pro"/>
+          <w:rFonts w:ascii="Times New Roman" w:hAnsi="Times New Roman" w:cs="Times New Roman"/>
           <w:color w:val="2A2A2A"/>
-          <w:sz w:val="23"/>
-          <w:szCs w:val="23"/>
+          <w:sz w:val="22"/>
+          <w:szCs w:val="22"/>
           <w:shd w:val="clear" w:color="auto" w:fill="FFFFFF"/>
         </w:rPr>
         <w:t>Favin</w:t>
@@ -7392,10 +7601,10 @@
       <w:proofErr w:type="spellEnd"/>
       <w:r>
         <w:rPr>
-          <w:rFonts w:ascii="Source Sans Pro" w:hAnsi="Source Sans Pro"/>
+          <w:rFonts w:ascii="Times New Roman" w:hAnsi="Times New Roman" w:cs="Times New Roman"/>
           <w:color w:val="2A2A2A"/>
-          <w:sz w:val="23"/>
-          <w:szCs w:val="23"/>
+          <w:sz w:val="22"/>
+          <w:szCs w:val="22"/>
           <w:shd w:val="clear" w:color="auto" w:fill="FFFFFF"/>
         </w:rPr>
         <w:t xml:space="preserve">, Robert </w:t>
@@ -7403,10 +7612,10 @@
       <w:proofErr w:type="spellStart"/>
       <w:r>
         <w:rPr>
-          <w:rFonts w:ascii="Source Sans Pro" w:hAnsi="Source Sans Pro"/>
+          <w:rFonts w:ascii="Times New Roman" w:hAnsi="Times New Roman" w:cs="Times New Roman"/>
           <w:color w:val="2A2A2A"/>
-          <w:sz w:val="23"/>
-          <w:szCs w:val="23"/>
+          <w:sz w:val="22"/>
+          <w:szCs w:val="22"/>
           <w:shd w:val="clear" w:color="auto" w:fill="FFFFFF"/>
         </w:rPr>
         <w:t>Steinglass</w:t>
@@ -7414,10 +7623,10 @@
       <w:proofErr w:type="spellEnd"/>
       <w:r>
         <w:rPr>
-          <w:rFonts w:ascii="Source Sans Pro" w:hAnsi="Source Sans Pro"/>
+          <w:rFonts w:ascii="Times New Roman" w:hAnsi="Times New Roman" w:cs="Times New Roman"/>
           <w:color w:val="2A2A2A"/>
-          <w:sz w:val="23"/>
-          <w:szCs w:val="23"/>
+          <w:sz w:val="22"/>
+          <w:szCs w:val="22"/>
           <w:shd w:val="clear" w:color="auto" w:fill="FFFFFF"/>
         </w:rPr>
         <w:t>, Rebecca Fields, Kaushik Banerjee, Monika Sawhney, Why children are not vaccinated: a review of the grey literature, </w:t>
@@ -7425,10 +7634,10 @@
       <w:r>
         <w:rPr>
           <w:rStyle w:val="af5"/>
-          <w:rFonts w:ascii="Source Sans Pro" w:hAnsi="Source Sans Pro"/>
+          <w:rFonts w:ascii="Times New Roman" w:hAnsi="Times New Roman" w:cs="Times New Roman"/>
           <w:color w:val="2A2A2A"/>
-          <w:sz w:val="23"/>
-          <w:szCs w:val="23"/>
+          <w:sz w:val="22"/>
+          <w:szCs w:val="22"/>
           <w:bdr w:val="none" w:sz="0" w:space="0" w:color="auto" w:frame="1"/>
           <w:shd w:val="clear" w:color="auto" w:fill="FFFFFF"/>
         </w:rPr>
@@ -7436,10 +7645,10 @@
       </w:r>
       <w:r>
         <w:rPr>
-          <w:rFonts w:ascii="Source Sans Pro" w:hAnsi="Source Sans Pro"/>
+          <w:rFonts w:ascii="Times New Roman" w:hAnsi="Times New Roman" w:cs="Times New Roman"/>
           <w:color w:val="2A2A2A"/>
-          <w:sz w:val="23"/>
-          <w:szCs w:val="23"/>
+          <w:sz w:val="22"/>
+          <w:szCs w:val="22"/>
           <w:shd w:val="clear" w:color="auto" w:fill="FFFFFF"/>
         </w:rPr>
         <w:t>, Volume 4, Issue 4, December 2012, Pages 229–238, </w:t>
@@ -7448,10 +7657,10 @@
         <w:r>
           <w:rPr>
             <w:rStyle w:val="a4"/>
-            <w:rFonts w:ascii="Source Sans Pro" w:hAnsi="Source Sans Pro"/>
+            <w:rFonts w:ascii="Times New Roman" w:hAnsi="Times New Roman" w:cs="Times New Roman"/>
             <w:color w:val="006FB7"/>
-            <w:sz w:val="23"/>
-            <w:szCs w:val="23"/>
+            <w:sz w:val="22"/>
+            <w:szCs w:val="22"/>
             <w:bdr w:val="none" w:sz="0" w:space="0" w:color="auto" w:frame="1"/>
             <w:shd w:val="clear" w:color="auto" w:fill="FFFFFF"/>
           </w:rPr>
@@ -7463,28 +7672,45 @@
       <w:pPr>
         <w:pStyle w:val="af2"/>
         <w:rPr>
-          <w:rFonts w:hint="eastAsia"/>
+          <w:rFonts w:ascii="Times New Roman" w:hAnsi="Times New Roman" w:cs="Times New Roman"/>
+          <w:sz w:val="22"/>
+          <w:szCs w:val="22"/>
         </w:rPr>
       </w:pPr>
     </w:p>
   </w:endnote>
   <w:endnote w:id="6">
     <w:p>
+      <w:pPr>
+        <w:rPr>
+          <w:rFonts w:ascii="Times New Roman" w:hAnsi="Times New Roman" w:cs="Times New Roman"/>
+          <w:sz w:val="22"/>
+          <w:szCs w:val="22"/>
+        </w:rPr>
+      </w:pPr>
       <w:r>
         <w:rPr>
           <w:rStyle w:val="af4"/>
+          <w:rFonts w:ascii="Times New Roman" w:hAnsi="Times New Roman" w:cs="Times New Roman"/>
+          <w:sz w:val="22"/>
+          <w:szCs w:val="22"/>
         </w:rPr>
         <w:endnoteRef/>
       </w:r>
       <w:r>
+        <w:rPr>
+          <w:rFonts w:ascii="Times New Roman" w:hAnsi="Times New Roman" w:cs="Times New Roman"/>
+          <w:sz w:val="22"/>
+          <w:szCs w:val="22"/>
+        </w:rPr>
         <w:t xml:space="preserve"> </w:t>
       </w:r>
       <w:r>
         <w:rPr>
-          <w:rFonts w:ascii="Source Sans Pro" w:hAnsi="Source Sans Pro"/>
+          <w:rFonts w:ascii="Times New Roman" w:hAnsi="Times New Roman" w:cs="Times New Roman"/>
           <w:color w:val="2A2A2A"/>
-          <w:sz w:val="23"/>
-          <w:szCs w:val="23"/>
+          <w:sz w:val="22"/>
+          <w:szCs w:val="22"/>
           <w:shd w:val="clear" w:color="auto" w:fill="FFFFFF"/>
         </w:rPr>
         <w:t xml:space="preserve">Michael </w:t>
@@ -7492,10 +7718,10 @@
       <w:proofErr w:type="spellStart"/>
       <w:r>
         <w:rPr>
-          <w:rFonts w:ascii="Source Sans Pro" w:hAnsi="Source Sans Pro"/>
+          <w:rFonts w:ascii="Times New Roman" w:hAnsi="Times New Roman" w:cs="Times New Roman"/>
           <w:color w:val="2A2A2A"/>
-          <w:sz w:val="23"/>
-          <w:szCs w:val="23"/>
+          <w:sz w:val="22"/>
+          <w:szCs w:val="22"/>
           <w:shd w:val="clear" w:color="auto" w:fill="FFFFFF"/>
         </w:rPr>
         <w:t>Favin</w:t>
@@ -7503,10 +7729,10 @@
       <w:proofErr w:type="spellEnd"/>
       <w:r>
         <w:rPr>
-          <w:rFonts w:ascii="Source Sans Pro" w:hAnsi="Source Sans Pro"/>
+          <w:rFonts w:ascii="Times New Roman" w:hAnsi="Times New Roman" w:cs="Times New Roman"/>
           <w:color w:val="2A2A2A"/>
-          <w:sz w:val="23"/>
-          <w:szCs w:val="23"/>
+          <w:sz w:val="22"/>
+          <w:szCs w:val="22"/>
           <w:shd w:val="clear" w:color="auto" w:fill="FFFFFF"/>
         </w:rPr>
         <w:t xml:space="preserve">, Robert </w:t>
@@ -7514,10 +7740,10 @@
       <w:proofErr w:type="spellStart"/>
       <w:r>
         <w:rPr>
-          <w:rFonts w:ascii="Source Sans Pro" w:hAnsi="Source Sans Pro"/>
+          <w:rFonts w:ascii="Times New Roman" w:hAnsi="Times New Roman" w:cs="Times New Roman"/>
           <w:color w:val="2A2A2A"/>
-          <w:sz w:val="23"/>
-          <w:szCs w:val="23"/>
+          <w:sz w:val="22"/>
+          <w:szCs w:val="22"/>
           <w:shd w:val="clear" w:color="auto" w:fill="FFFFFF"/>
         </w:rPr>
         <w:t>Steinglass</w:t>
@@ -7525,10 +7751,10 @@
       <w:proofErr w:type="spellEnd"/>
       <w:r>
         <w:rPr>
-          <w:rFonts w:ascii="Source Sans Pro" w:hAnsi="Source Sans Pro"/>
+          <w:rFonts w:ascii="Times New Roman" w:hAnsi="Times New Roman" w:cs="Times New Roman"/>
           <w:color w:val="2A2A2A"/>
-          <w:sz w:val="23"/>
-          <w:szCs w:val="23"/>
+          <w:sz w:val="22"/>
+          <w:szCs w:val="22"/>
           <w:shd w:val="clear" w:color="auto" w:fill="FFFFFF"/>
         </w:rPr>
         <w:t>, Rebecca Fields, Kaushik Banerjee, Monika Sawhney, Why children are not vaccinated: a review of the grey literature, </w:t>
@@ -7536,10 +7762,10 @@
       <w:r>
         <w:rPr>
           <w:rStyle w:val="af5"/>
-          <w:rFonts w:ascii="Source Sans Pro" w:hAnsi="Source Sans Pro"/>
+          <w:rFonts w:ascii="Times New Roman" w:hAnsi="Times New Roman" w:cs="Times New Roman"/>
           <w:color w:val="2A2A2A"/>
-          <w:sz w:val="23"/>
-          <w:szCs w:val="23"/>
+          <w:sz w:val="22"/>
+          <w:szCs w:val="22"/>
           <w:bdr w:val="none" w:sz="0" w:space="0" w:color="auto" w:frame="1"/>
           <w:shd w:val="clear" w:color="auto" w:fill="FFFFFF"/>
         </w:rPr>
@@ -7547,10 +7773,10 @@
       </w:r>
       <w:r>
         <w:rPr>
-          <w:rFonts w:ascii="Source Sans Pro" w:hAnsi="Source Sans Pro"/>
+          <w:rFonts w:ascii="Times New Roman" w:hAnsi="Times New Roman" w:cs="Times New Roman"/>
           <w:color w:val="2A2A2A"/>
-          <w:sz w:val="23"/>
-          <w:szCs w:val="23"/>
+          <w:sz w:val="22"/>
+          <w:szCs w:val="22"/>
           <w:shd w:val="clear" w:color="auto" w:fill="FFFFFF"/>
         </w:rPr>
         <w:t>, Volume 4, Issue 4, December 2012, Pages 229–238, </w:t>
@@ -7559,10 +7785,10 @@
         <w:r>
           <w:rPr>
             <w:rStyle w:val="a4"/>
-            <w:rFonts w:ascii="Source Sans Pro" w:hAnsi="Source Sans Pro"/>
+            <w:rFonts w:ascii="Times New Roman" w:hAnsi="Times New Roman" w:cs="Times New Roman"/>
             <w:color w:val="006FB7"/>
-            <w:sz w:val="23"/>
-            <w:szCs w:val="23"/>
+            <w:sz w:val="22"/>
+            <w:szCs w:val="22"/>
             <w:bdr w:val="none" w:sz="0" w:space="0" w:color="auto" w:frame="1"/>
             <w:shd w:val="clear" w:color="auto" w:fill="FFFFFF"/>
           </w:rPr>
@@ -7574,28 +7800,45 @@
       <w:pPr>
         <w:pStyle w:val="af2"/>
         <w:rPr>
-          <w:rFonts w:hint="eastAsia"/>
+          <w:rFonts w:ascii="Times New Roman" w:hAnsi="Times New Roman" w:cs="Times New Roman"/>
+          <w:sz w:val="22"/>
+          <w:szCs w:val="22"/>
         </w:rPr>
       </w:pPr>
     </w:p>
   </w:endnote>
   <w:endnote w:id="7">
     <w:p>
+      <w:pPr>
+        <w:rPr>
+          <w:rFonts w:ascii="Times New Roman" w:hAnsi="Times New Roman" w:cs="Times New Roman"/>
+          <w:sz w:val="22"/>
+          <w:szCs w:val="22"/>
+        </w:rPr>
+      </w:pPr>
       <w:r>
         <w:rPr>
           <w:rStyle w:val="af4"/>
+          <w:rFonts w:ascii="Times New Roman" w:hAnsi="Times New Roman" w:cs="Times New Roman"/>
+          <w:sz w:val="22"/>
+          <w:szCs w:val="22"/>
         </w:rPr>
         <w:endnoteRef/>
       </w:r>
       <w:r>
+        <w:rPr>
+          <w:rFonts w:ascii="Times New Roman" w:hAnsi="Times New Roman" w:cs="Times New Roman"/>
+          <w:sz w:val="22"/>
+          <w:szCs w:val="22"/>
+        </w:rPr>
         <w:t xml:space="preserve"> </w:t>
       </w:r>
       <w:r>
         <w:rPr>
-          <w:rFonts w:ascii="Source Sans Pro" w:hAnsi="Source Sans Pro"/>
+          <w:rFonts w:ascii="Times New Roman" w:hAnsi="Times New Roman" w:cs="Times New Roman"/>
           <w:color w:val="2A2A2A"/>
-          <w:sz w:val="23"/>
-          <w:szCs w:val="23"/>
+          <w:sz w:val="22"/>
+          <w:szCs w:val="22"/>
           <w:shd w:val="clear" w:color="auto" w:fill="FFFFFF"/>
         </w:rPr>
         <w:t xml:space="preserve">Michael </w:t>
@@ -7603,10 +7846,10 @@
       <w:proofErr w:type="spellStart"/>
       <w:r>
         <w:rPr>
-          <w:rFonts w:ascii="Source Sans Pro" w:hAnsi="Source Sans Pro"/>
+          <w:rFonts w:ascii="Times New Roman" w:hAnsi="Times New Roman" w:cs="Times New Roman"/>
           <w:color w:val="2A2A2A"/>
-          <w:sz w:val="23"/>
-          <w:szCs w:val="23"/>
+          <w:sz w:val="22"/>
+          <w:szCs w:val="22"/>
           <w:shd w:val="clear" w:color="auto" w:fill="FFFFFF"/>
         </w:rPr>
         <w:t>Favin</w:t>
@@ -7614,10 +7857,10 @@
       <w:proofErr w:type="spellEnd"/>
       <w:r>
         <w:rPr>
-          <w:rFonts w:ascii="Source Sans Pro" w:hAnsi="Source Sans Pro"/>
+          <w:rFonts w:ascii="Times New Roman" w:hAnsi="Times New Roman" w:cs="Times New Roman"/>
           <w:color w:val="2A2A2A"/>
-          <w:sz w:val="23"/>
-          <w:szCs w:val="23"/>
+          <w:sz w:val="22"/>
+          <w:szCs w:val="22"/>
           <w:shd w:val="clear" w:color="auto" w:fill="FFFFFF"/>
         </w:rPr>
         <w:t xml:space="preserve">, Robert </w:t>
@@ -7625,10 +7868,10 @@
       <w:proofErr w:type="spellStart"/>
       <w:r>
         <w:rPr>
-          <w:rFonts w:ascii="Source Sans Pro" w:hAnsi="Source Sans Pro"/>
+          <w:rFonts w:ascii="Times New Roman" w:hAnsi="Times New Roman" w:cs="Times New Roman"/>
           <w:color w:val="2A2A2A"/>
-          <w:sz w:val="23"/>
-          <w:szCs w:val="23"/>
+          <w:sz w:val="22"/>
+          <w:szCs w:val="22"/>
           <w:shd w:val="clear" w:color="auto" w:fill="FFFFFF"/>
         </w:rPr>
         <w:t>Steinglass</w:t>
@@ -7636,10 +7879,10 @@
       <w:proofErr w:type="spellEnd"/>
       <w:r>
         <w:rPr>
-          <w:rFonts w:ascii="Source Sans Pro" w:hAnsi="Source Sans Pro"/>
+          <w:rFonts w:ascii="Times New Roman" w:hAnsi="Times New Roman" w:cs="Times New Roman"/>
           <w:color w:val="2A2A2A"/>
-          <w:sz w:val="23"/>
-          <w:szCs w:val="23"/>
+          <w:sz w:val="22"/>
+          <w:szCs w:val="22"/>
           <w:shd w:val="clear" w:color="auto" w:fill="FFFFFF"/>
         </w:rPr>
         <w:t>, Rebecca Fields, Kaushik Banerjee, Monika Sawhney, Why children are not vaccinated: a review of the grey literature, </w:t>
@@ -7647,10 +7890,10 @@
       <w:r>
         <w:rPr>
           <w:rStyle w:val="af5"/>
-          <w:rFonts w:ascii="Source Sans Pro" w:hAnsi="Source Sans Pro"/>
+          <w:rFonts w:ascii="Times New Roman" w:hAnsi="Times New Roman" w:cs="Times New Roman"/>
           <w:color w:val="2A2A2A"/>
-          <w:sz w:val="23"/>
-          <w:szCs w:val="23"/>
+          <w:sz w:val="22"/>
+          <w:szCs w:val="22"/>
           <w:bdr w:val="none" w:sz="0" w:space="0" w:color="auto" w:frame="1"/>
           <w:shd w:val="clear" w:color="auto" w:fill="FFFFFF"/>
         </w:rPr>
@@ -7658,10 +7901,10 @@
       </w:r>
       <w:r>
         <w:rPr>
-          <w:rFonts w:ascii="Source Sans Pro" w:hAnsi="Source Sans Pro"/>
+          <w:rFonts w:ascii="Times New Roman" w:hAnsi="Times New Roman" w:cs="Times New Roman"/>
           <w:color w:val="2A2A2A"/>
-          <w:sz w:val="23"/>
-          <w:szCs w:val="23"/>
+          <w:sz w:val="22"/>
+          <w:szCs w:val="22"/>
           <w:shd w:val="clear" w:color="auto" w:fill="FFFFFF"/>
         </w:rPr>
         <w:t>, Volume 4, Issue 4, December 2012, Pages 229–238, </w:t>
@@ -7670,10 +7913,10 @@
         <w:r>
           <w:rPr>
             <w:rStyle w:val="a4"/>
-            <w:rFonts w:ascii="Source Sans Pro" w:hAnsi="Source Sans Pro"/>
+            <w:rFonts w:ascii="Times New Roman" w:hAnsi="Times New Roman" w:cs="Times New Roman"/>
             <w:color w:val="006FB7"/>
-            <w:sz w:val="23"/>
-            <w:szCs w:val="23"/>
+            <w:sz w:val="22"/>
+            <w:szCs w:val="22"/>
             <w:bdr w:val="none" w:sz="0" w:space="0" w:color="auto" w:frame="1"/>
             <w:shd w:val="clear" w:color="auto" w:fill="FFFFFF"/>
           </w:rPr>
@@ -7685,28 +7928,45 @@
       <w:pPr>
         <w:pStyle w:val="af2"/>
         <w:rPr>
-          <w:rFonts w:hint="eastAsia"/>
+          <w:rFonts w:ascii="Times New Roman" w:hAnsi="Times New Roman" w:cs="Times New Roman"/>
+          <w:sz w:val="22"/>
+          <w:szCs w:val="22"/>
         </w:rPr>
       </w:pPr>
     </w:p>
   </w:endnote>
   <w:endnote w:id="8">
     <w:p>
+      <w:pPr>
+        <w:rPr>
+          <w:rFonts w:ascii="Times New Roman" w:hAnsi="Times New Roman" w:cs="Times New Roman"/>
+          <w:sz w:val="22"/>
+          <w:szCs w:val="22"/>
+        </w:rPr>
+      </w:pPr>
       <w:r>
         <w:rPr>
           <w:rStyle w:val="af4"/>
+          <w:rFonts w:ascii="Times New Roman" w:hAnsi="Times New Roman" w:cs="Times New Roman"/>
+          <w:sz w:val="22"/>
+          <w:szCs w:val="22"/>
         </w:rPr>
         <w:endnoteRef/>
       </w:r>
       <w:r>
+        <w:rPr>
+          <w:rFonts w:ascii="Times New Roman" w:hAnsi="Times New Roman" w:cs="Times New Roman"/>
+          <w:sz w:val="22"/>
+          <w:szCs w:val="22"/>
+        </w:rPr>
         <w:t xml:space="preserve"> </w:t>
       </w:r>
       <w:r>
         <w:rPr>
-          <w:rFonts w:ascii="Source Sans Pro" w:hAnsi="Source Sans Pro"/>
+          <w:rFonts w:ascii="Times New Roman" w:hAnsi="Times New Roman" w:cs="Times New Roman"/>
           <w:color w:val="2A2A2A"/>
-          <w:sz w:val="23"/>
-          <w:szCs w:val="23"/>
+          <w:sz w:val="22"/>
+          <w:szCs w:val="22"/>
           <w:shd w:val="clear" w:color="auto" w:fill="FFFFFF"/>
         </w:rPr>
         <w:t xml:space="preserve">Michael </w:t>
@@ -7714,10 +7974,10 @@
       <w:proofErr w:type="spellStart"/>
       <w:r>
         <w:rPr>
-          <w:rFonts w:ascii="Source Sans Pro" w:hAnsi="Source Sans Pro"/>
+          <w:rFonts w:ascii="Times New Roman" w:hAnsi="Times New Roman" w:cs="Times New Roman"/>
           <w:color w:val="2A2A2A"/>
-          <w:sz w:val="23"/>
-          <w:szCs w:val="23"/>
+          <w:sz w:val="22"/>
+          <w:szCs w:val="22"/>
           <w:shd w:val="clear" w:color="auto" w:fill="FFFFFF"/>
         </w:rPr>
         <w:t>Favin</w:t>
@@ -7725,10 +7985,10 @@
       <w:proofErr w:type="spellEnd"/>
       <w:r>
         <w:rPr>
-          <w:rFonts w:ascii="Source Sans Pro" w:hAnsi="Source Sans Pro"/>
+          <w:rFonts w:ascii="Times New Roman" w:hAnsi="Times New Roman" w:cs="Times New Roman"/>
           <w:color w:val="2A2A2A"/>
-          <w:sz w:val="23"/>
-          <w:szCs w:val="23"/>
+          <w:sz w:val="22"/>
+          <w:szCs w:val="22"/>
           <w:shd w:val="clear" w:color="auto" w:fill="FFFFFF"/>
         </w:rPr>
         <w:t xml:space="preserve">, Robert </w:t>
@@ -7736,10 +7996,10 @@
       <w:proofErr w:type="spellStart"/>
       <w:r>
         <w:rPr>
-          <w:rFonts w:ascii="Source Sans Pro" w:hAnsi="Source Sans Pro"/>
+          <w:rFonts w:ascii="Times New Roman" w:hAnsi="Times New Roman" w:cs="Times New Roman"/>
           <w:color w:val="2A2A2A"/>
-          <w:sz w:val="23"/>
-          <w:szCs w:val="23"/>
+          <w:sz w:val="22"/>
+          <w:szCs w:val="22"/>
           <w:shd w:val="clear" w:color="auto" w:fill="FFFFFF"/>
         </w:rPr>
         <w:t>Steinglass</w:t>
@@ -7747,10 +8007,10 @@
       <w:proofErr w:type="spellEnd"/>
       <w:r>
         <w:rPr>
-          <w:rFonts w:ascii="Source Sans Pro" w:hAnsi="Source Sans Pro"/>
+          <w:rFonts w:ascii="Times New Roman" w:hAnsi="Times New Roman" w:cs="Times New Roman"/>
           <w:color w:val="2A2A2A"/>
-          <w:sz w:val="23"/>
-          <w:szCs w:val="23"/>
+          <w:sz w:val="22"/>
+          <w:szCs w:val="22"/>
           <w:shd w:val="clear" w:color="auto" w:fill="FFFFFF"/>
         </w:rPr>
         <w:t>, Rebecca Fields, Kaushik Banerjee, Monika Sawhney, Why children are not vaccinated: a review of the grey literature, </w:t>
@@ -7758,10 +8018,10 @@
       <w:r>
         <w:rPr>
           <w:rStyle w:val="af5"/>
-          <w:rFonts w:ascii="Source Sans Pro" w:hAnsi="Source Sans Pro"/>
+          <w:rFonts w:ascii="Times New Roman" w:hAnsi="Times New Roman" w:cs="Times New Roman"/>
           <w:color w:val="2A2A2A"/>
-          <w:sz w:val="23"/>
-          <w:szCs w:val="23"/>
+          <w:sz w:val="22"/>
+          <w:szCs w:val="22"/>
           <w:bdr w:val="none" w:sz="0" w:space="0" w:color="auto" w:frame="1"/>
           <w:shd w:val="clear" w:color="auto" w:fill="FFFFFF"/>
         </w:rPr>
@@ -7769,10 +8029,10 @@
       </w:r>
       <w:r>
         <w:rPr>
-          <w:rFonts w:ascii="Source Sans Pro" w:hAnsi="Source Sans Pro"/>
+          <w:rFonts w:ascii="Times New Roman" w:hAnsi="Times New Roman" w:cs="Times New Roman"/>
           <w:color w:val="2A2A2A"/>
-          <w:sz w:val="23"/>
-          <w:szCs w:val="23"/>
+          <w:sz w:val="22"/>
+          <w:szCs w:val="22"/>
           <w:shd w:val="clear" w:color="auto" w:fill="FFFFFF"/>
         </w:rPr>
         <w:t>, Volume 4, Issue 4, December 2012, Pages 229–238, </w:t>
@@ -7781,10 +8041,10 @@
         <w:r>
           <w:rPr>
             <w:rStyle w:val="a4"/>
-            <w:rFonts w:ascii="Source Sans Pro" w:hAnsi="Source Sans Pro"/>
+            <w:rFonts w:ascii="Times New Roman" w:hAnsi="Times New Roman" w:cs="Times New Roman"/>
             <w:color w:val="006FB7"/>
-            <w:sz w:val="23"/>
-            <w:szCs w:val="23"/>
+            <w:sz w:val="22"/>
+            <w:szCs w:val="22"/>
             <w:bdr w:val="none" w:sz="0" w:space="0" w:color="auto" w:frame="1"/>
             <w:shd w:val="clear" w:color="auto" w:fill="FFFFFF"/>
           </w:rPr>
@@ -12019,7 +12279,7 @@
   <w:style w:type="paragraph" w:default="1" w:styleId="a">
     <w:name w:val="Normal"/>
     <w:qFormat/>
-    <w:rsid w:val="004C2E42"/>
+    <w:rsid w:val="00972370"/>
     <w:rPr>
       <w:rFonts w:ascii="宋体" w:eastAsia="宋体" w:hAnsi="宋体" w:cs="宋体"/>
       <w:kern w:val="0"/>
@@ -12637,7 +12897,7 @@
 </file>
 
 <file path=customXml/itemProps1.xml><?xml version="1.0" encoding="utf-8"?>
-<ds:datastoreItem xmlns:ds="http://schemas.openxmlformats.org/officeDocument/2006/customXml" ds:itemID="{6C2A9301-41EA-6543-B2CF-AC839398606A}">
+<ds:datastoreItem xmlns:ds="http://schemas.openxmlformats.org/officeDocument/2006/customXml" ds:itemID="{C6226E56-3654-1F4C-BFF1-8388F696508A}">
   <ds:schemaRefs>
     <ds:schemaRef ds:uri="http://schemas.openxmlformats.org/officeDocument/2006/bibliography"/>
   </ds:schemaRefs>

</xml_diff>